<commit_message>
Day-15 and 16 intership notes Prompt Template, Chat prompt template
</commit_message>
<xml_diff>
--- a/Day 15-16 (Simple Langchain code, chat propmt template, prompt template).docx
+++ b/Day 15-16 (Simple Langchain code, chat propmt template, prompt template).docx
@@ -301,6 +301,72 @@
           <w:b/>
           <w:bCs/>
         </w:rPr>
+        <w:t>EXAMPLE FOR GOOGLE MODEL</w:t>
+      </w:r>
+    </w:p>
+    <w:p>
+      <w:pPr>
+        <w:ind w:left="360"/>
+        <w:rPr>
+          <w:b/>
+          <w:bCs/>
+        </w:rPr>
+      </w:pPr>
+      <w:r>
+        <w:rPr>
+          <w:b/>
+          <w:bCs/>
+        </w:rPr>
+        <w:drawing>
+          <wp:inline distT="0" distB="0" distL="0" distR="0" wp14:anchorId="2F2BC252" wp14:editId="2C1F46C7">
+            <wp:extent cx="5731510" cy="2066925"/>
+            <wp:effectExtent l="0" t="0" r="2540" b="9525"/>
+            <wp:docPr id="1219001582" name="Picture 1"/>
+            <wp:cNvGraphicFramePr>
+              <a:graphicFrameLocks xmlns:a="http://schemas.openxmlformats.org/drawingml/2006/main" noChangeAspect="1"/>
+            </wp:cNvGraphicFramePr>
+            <a:graphic xmlns:a="http://schemas.openxmlformats.org/drawingml/2006/main">
+              <a:graphicData uri="http://schemas.openxmlformats.org/drawingml/2006/picture">
+                <pic:pic xmlns:pic="http://schemas.openxmlformats.org/drawingml/2006/picture">
+                  <pic:nvPicPr>
+                    <pic:cNvPr id="1219001582" name=""/>
+                    <pic:cNvPicPr/>
+                  </pic:nvPicPr>
+                  <pic:blipFill>
+                    <a:blip r:embed="rId8"/>
+                    <a:stretch>
+                      <a:fillRect/>
+                    </a:stretch>
+                  </pic:blipFill>
+                  <pic:spPr>
+                    <a:xfrm>
+                      <a:off x="0" y="0"/>
+                      <a:ext cx="5731510" cy="2066925"/>
+                    </a:xfrm>
+                    <a:prstGeom prst="rect">
+                      <a:avLst/>
+                    </a:prstGeom>
+                  </pic:spPr>
+                </pic:pic>
+              </a:graphicData>
+            </a:graphic>
+          </wp:inline>
+        </w:drawing>
+      </w:r>
+    </w:p>
+    <w:p>
+      <w:pPr>
+        <w:ind w:left="360"/>
+        <w:rPr>
+          <w:b/>
+          <w:bCs/>
+        </w:rPr>
+      </w:pPr>
+      <w:r>
+        <w:rPr>
+          <w:b/>
+          <w:bCs/>
+        </w:rPr>
         <w:t>OUTPUT</w:t>
       </w:r>
       <w:r>
@@ -345,7 +411,7 @@
                     <pic:cNvPicPr/>
                   </pic:nvPicPr>
                   <pic:blipFill>
-                    <a:blip r:embed="rId8"/>
+                    <a:blip r:embed="rId9"/>
                     <a:stretch>
                       <a:fillRect/>
                     </a:stretch>
@@ -401,6 +467,7 @@
           <w:bCs/>
           <w:noProof/>
         </w:rPr>
+        <w:lastRenderedPageBreak/>
         <w:drawing>
           <wp:inline distT="0" distB="0" distL="0" distR="0" wp14:anchorId="2FE2C72E" wp14:editId="0E208C49">
             <wp:extent cx="5731510" cy="1837690"/>
@@ -417,7 +484,7 @@
                     <pic:cNvPicPr/>
                   </pic:nvPicPr>
                   <pic:blipFill>
-                    <a:blip r:embed="rId9"/>
+                    <a:blip r:embed="rId10"/>
                     <a:stretch>
                       <a:fillRect/>
                     </a:stretch>
@@ -481,7 +548,6 @@
           <w:b/>
           <w:bCs/>
         </w:rPr>
-        <w:lastRenderedPageBreak/>
         <w:t>TEMPLATE TYPES:</w:t>
       </w:r>
     </w:p>
@@ -534,6 +600,9 @@
     </w:p>
     <w:p>
       <w:r>
+        <w:rPr>
+          <w:noProof/>
+        </w:rPr>
         <w:drawing>
           <wp:inline distT="0" distB="0" distL="0" distR="0" wp14:anchorId="4AFB4E87" wp14:editId="33199F79">
             <wp:extent cx="5731510" cy="3384550"/>
@@ -550,7 +619,7 @@
                     <pic:cNvPicPr/>
                   </pic:nvPicPr>
                   <pic:blipFill>
-                    <a:blip r:embed="rId10"/>
+                    <a:blip r:embed="rId11"/>
                     <a:stretch>
                       <a:fillRect/>
                     </a:stretch>
@@ -598,7 +667,9 @@
         <w:rPr>
           <w:b/>
           <w:bCs/>
-        </w:rPr>
+          <w:noProof/>
+        </w:rPr>
+        <w:lastRenderedPageBreak/>
         <w:drawing>
           <wp:inline distT="0" distB="0" distL="0" distR="0" wp14:anchorId="1DDEE2EE" wp14:editId="3F99D729">
             <wp:extent cx="5731510" cy="2641600"/>
@@ -615,7 +686,7 @@
                     <pic:cNvPicPr/>
                   </pic:nvPicPr>
                   <pic:blipFill>
-                    <a:blip r:embed="rId11"/>
+                    <a:blip r:embed="rId12"/>
                     <a:stretch>
                       <a:fillRect/>
                     </a:stretch>
@@ -672,7 +743,6 @@
           <w:b/>
           <w:bCs/>
         </w:rPr>
-        <w:lastRenderedPageBreak/>
         <w:t>EXAMPLE FOR PROMPT TEMPLATE</w:t>
       </w:r>
     </w:p>
@@ -687,6 +757,7 @@
         <w:rPr>
           <w:b/>
           <w:bCs/>
+          <w:noProof/>
         </w:rPr>
         <w:drawing>
           <wp:inline distT="0" distB="0" distL="0" distR="0" wp14:anchorId="6F523F8A" wp14:editId="4381110B">
@@ -704,7 +775,7 @@
                     <pic:cNvPicPr/>
                   </pic:nvPicPr>
                   <pic:blipFill>
-                    <a:blip r:embed="rId12"/>
+                    <a:blip r:embed="rId13"/>
                     <a:stretch>
                       <a:fillRect/>
                     </a:stretch>
@@ -736,6 +807,7 @@
         <w:rPr>
           <w:b/>
           <w:bCs/>
+          <w:noProof/>
         </w:rPr>
         <w:drawing>
           <wp:inline distT="0" distB="0" distL="0" distR="0" wp14:anchorId="5DBD8874" wp14:editId="6AADDE57">
@@ -753,7 +825,7 @@
                     <pic:cNvPicPr/>
                   </pic:nvPicPr>
                   <pic:blipFill>
-                    <a:blip r:embed="rId13"/>
+                    <a:blip r:embed="rId14"/>
                     <a:stretch>
                       <a:fillRect/>
                     </a:stretch>
@@ -785,6 +857,7 @@
         <w:rPr>
           <w:b/>
           <w:bCs/>
+          <w:noProof/>
         </w:rPr>
         <w:drawing>
           <wp:inline distT="0" distB="0" distL="0" distR="0" wp14:anchorId="23555C87" wp14:editId="6776EA9D">
@@ -802,7 +875,7 @@
                     <pic:cNvPicPr/>
                   </pic:nvPicPr>
                   <pic:blipFill>
-                    <a:blip r:embed="rId14"/>
+                    <a:blip r:embed="rId15"/>
                     <a:stretch>
                       <a:fillRect/>
                     </a:stretch>

</xml_diff>